<commit_message>
add nuevoos casos de prueba..
</commit_message>
<xml_diff>
--- a/06. Prueba/Casos de Prueba/Deposito/102.Registrar Ingreso de Materia Prima/102_Caso_de_Prueba.docx
+++ b/06. Prueba/Casos de Prueba/Deposito/102.Registrar Ingreso de Materia Prima/102_Caso_de_Prueba.docx
@@ -4,7 +4,7 @@
   <w:body>
     <w:tbl>
       <w:tblPr>
-        <w:tblStyle w:val="Tablaconcuadrcula"/>
+        <w:tblStyle w:val="TableGrid"/>
         <w:tblW w:w="8931" w:type="dxa"/>
         <w:tblInd w:w="250" w:type="dxa"/>
         <w:tblLayout w:type="fixed"/>
@@ -244,7 +244,61 @@
               <w:rPr>
                 <w:lang w:val="en-US"/>
               </w:rPr>
-              <w:t>A1, S2, S3, A4, S5, A6, S7, A8, S9</w:t>
+              <w:t xml:space="preserve">A1, S2, S3, A4, S5, </w:t>
+            </w:r>
+            <w:r>
+              <w:rPr>
+                <w:lang w:val="en-US"/>
+              </w:rPr>
+              <w:t>S</w:t>
+            </w:r>
+            <w:r>
+              <w:rPr>
+                <w:lang w:val="en-US"/>
+              </w:rPr>
+              <w:t xml:space="preserve">6, </w:t>
+            </w:r>
+            <w:r>
+              <w:rPr>
+                <w:lang w:val="en-US"/>
+              </w:rPr>
+              <w:t>A</w:t>
+            </w:r>
+            <w:r>
+              <w:rPr>
+                <w:lang w:val="en-US"/>
+              </w:rPr>
+              <w:t xml:space="preserve">7, </w:t>
+            </w:r>
+            <w:r>
+              <w:rPr>
+                <w:lang w:val="en-US"/>
+              </w:rPr>
+              <w:t>S</w:t>
+            </w:r>
+            <w:r>
+              <w:rPr>
+                <w:lang w:val="en-US"/>
+              </w:rPr>
+              <w:t xml:space="preserve">8, </w:t>
+            </w:r>
+            <w:r>
+              <w:rPr>
+                <w:lang w:val="en-US"/>
+              </w:rPr>
+              <w:t>A</w:t>
+            </w:r>
+            <w:r>
+              <w:rPr>
+                <w:lang w:val="en-US"/>
+              </w:rPr>
+              <w:t>9</w:t>
+            </w:r>
+            <w:r>
+              <w:rPr>
+                <w:lang w:val="en-US"/>
+              </w:rPr>
+              <w:t>, S10, A11, S12</w:t>
             </w:r>
           </w:p>
         </w:tc>
@@ -353,7 +407,7 @@
           </w:tcPr>
           <w:p>
             <w:pPr>
-              <w:pStyle w:val="Prrafodelista"/>
+              <w:pStyle w:val="ListParagraph"/>
               <w:numPr>
                 <w:ilvl w:val="0"/>
                 <w:numId w:val="5"/>
@@ -374,7 +428,7 @@
           </w:p>
           <w:p>
             <w:pPr>
-              <w:pStyle w:val="Prrafodelista"/>
+              <w:pStyle w:val="ListParagraph"/>
               <w:numPr>
                 <w:ilvl w:val="0"/>
                 <w:numId w:val="5"/>
@@ -754,7 +808,19 @@
               </w:rPr>
             </w:pPr>
             <w:r>
-              <w:t>El sistema muestra las importaciones de materia prima encontradas, ordenándolas por fecha de llegada estimada: 12/06/2010, China, 12, $50000, 8/06/2010.  12/06/2010, China, 14, $20000, 8/06/2010. 13/06/2010, China, 22, $35000, 09/06/2010.</w:t>
+              <w:t>El sistema muestra las importaciones de materia prima encontradas, ordenándolas por fecha de llegada estimada</w:t>
+            </w:r>
+            <w:r>
+              <w:t>, con los datos</w:t>
+            </w:r>
+            <w:r>
+              <w:t xml:space="preserve"> fecha de llegada estim</w:t>
+            </w:r>
+            <w:r>
+              <w:t>ada, fecha salida real y origen, monto total</w:t>
+            </w:r>
+            <w:r>
+              <w:t>: 12/06/2010, China, 12, $50000, 8/06/2010.  12/06/2010, China, 14, $20000, 8/06/2010. 13/06/2010, China, 22, $35000, 09/06/2010.</w:t>
             </w:r>
           </w:p>
         </w:tc>
@@ -892,44 +958,30 @@
           </w:tcPr>
           <w:p>
             <w:r>
-              <w:t xml:space="preserve">El sistema muestra las órdenes de compras incluidas en la importación mostrando el proveedor: Empresa Transporte Exterior: FedEx, Empresa Transporte Interior: </w:t>
+              <w:t>El sistema Muestra Para la importación seleccionada: Fecha estimada de llegada, Fecha de embarque, Empresa de Transporte, Fecha de llegada, Lugar de Origen</w:t>
+            </w:r>
+            <w:r>
+              <w:t xml:space="preserve">: </w:t>
+            </w:r>
+            <w:r>
+              <w:t>12/06/2010</w:t>
+            </w:r>
+            <w:r>
+              <w:t xml:space="preserve">, </w:t>
+            </w:r>
+            <w:r>
+              <w:t>8/06/2010</w:t>
+            </w:r>
+            <w:r>
+              <w:t xml:space="preserve">, </w:t>
             </w:r>
             <w:proofErr w:type="spellStart"/>
             <w:r>
-              <w:t>TranspArg</w:t>
+              <w:t>TranspSRL</w:t>
             </w:r>
             <w:proofErr w:type="spellEnd"/>
             <w:r>
-              <w:t xml:space="preserve">, Ho Chi Min, 01/04/2010, 13/06/2010, Enviado; </w:t>
-            </w:r>
-          </w:p>
-          <w:p>
-            <w:r>
-              <w:t xml:space="preserve">Empresa Transporte Exterior: </w:t>
-            </w:r>
-            <w:proofErr w:type="spellStart"/>
-            <w:r>
-              <w:t>TranspChina</w:t>
-            </w:r>
-            <w:proofErr w:type="spellEnd"/>
-            <w:r>
-              <w:t xml:space="preserve">, Empresa Transporte Interior: </w:t>
-            </w:r>
-            <w:proofErr w:type="spellStart"/>
-            <w:r>
-              <w:t>TranspArg</w:t>
-            </w:r>
-            <w:proofErr w:type="spellEnd"/>
-            <w:r>
-              <w:t xml:space="preserve">, </w:t>
-            </w:r>
-            <w:proofErr w:type="spellStart"/>
-            <w:r>
-              <w:t>Hachiko</w:t>
-            </w:r>
-            <w:proofErr w:type="spellEnd"/>
-            <w:r>
-              <w:t>, 03/05/2010, 9/06/2010, Enviado.</w:t>
+              <w:t>, 08/09/2010, China</w:t>
             </w:r>
           </w:p>
         </w:tc>
@@ -982,7 +1034,19 @@
               <w:rPr>
                 <w:b/>
               </w:rPr>
-              <w:t>CP-102/01 A6</w:t>
+              <w:t xml:space="preserve">CP-102/01 </w:t>
+            </w:r>
+            <w:r>
+              <w:rPr>
+                <w:b/>
+              </w:rPr>
+              <w:t>S</w:t>
+            </w:r>
+            <w:r>
+              <w:rPr>
+                <w:b/>
+              </w:rPr>
+              <w:t>6</w:t>
             </w:r>
           </w:p>
         </w:tc>
@@ -998,16 +1062,137 @@
           </w:tcPr>
           <w:p>
             <w:r>
-              <w:t xml:space="preserve">El EDMP por cada Orden de </w:t>
-            </w:r>
-            <w:r>
-              <w:t>Compra</w:t>
-            </w:r>
-            <w:r>
-              <w:t xml:space="preserve"> y por cada materia prima verifica que la cantidad que ingresa</w:t>
-            </w:r>
-            <w:r>
-              <w:t xml:space="preserve"> sea igual a la cantidad pedida y las cantidades coinciden.</w:t>
+              <w:t>El Sistema muestra las Órdenes de Compra incluidas en la importación. mostrando el Proveedor y fecha de pedido</w:t>
+            </w:r>
+            <w:r>
+              <w:t>:</w:t>
+            </w:r>
+          </w:p>
+          <w:p>
+            <w:pPr>
+              <w:rPr>
+                <w:sz w:val="20"/>
+              </w:rPr>
+            </w:pPr>
+            <w:r>
+              <w:rPr>
+                <w:sz w:val="20"/>
+              </w:rPr>
+              <w:t xml:space="preserve">Nro. 4, La nueva onda </w:t>
+            </w:r>
+            <w:hyperlink r:id="rId7" w:history="1">
+              <w:r>
+                <w:rPr>
+                  <w:rStyle w:val="Hyperlink"/>
+                  <w:sz w:val="20"/>
+                </w:rPr>
+                <w:t>–lanuevaonda@gmail.com</w:t>
+              </w:r>
+            </w:hyperlink>
+            <w:r>
+              <w:rPr>
+                <w:sz w:val="20"/>
+              </w:rPr>
+              <w:t>, 06/11/2011, dólar, 23/11/2011</w:t>
+            </w:r>
+          </w:p>
+          <w:p>
+            <w:pPr>
+              <w:rPr>
+                <w:sz w:val="20"/>
+              </w:rPr>
+            </w:pPr>
+            <w:r>
+              <w:rPr>
+                <w:sz w:val="20"/>
+              </w:rPr>
+              <w:t xml:space="preserve">Nro. 6, </w:t>
+            </w:r>
+            <w:proofErr w:type="spellStart"/>
+            <w:r>
+              <w:rPr>
+                <w:sz w:val="20"/>
+              </w:rPr>
+              <w:t>Todo</w:t>
+            </w:r>
+            <w:r>
+              <w:rPr>
+                <w:sz w:val="20"/>
+              </w:rPr>
+              <w:t>MP</w:t>
+            </w:r>
+            <w:proofErr w:type="spellEnd"/>
+            <w:r>
+              <w:rPr>
+                <w:sz w:val="20"/>
+              </w:rPr>
+              <w:t xml:space="preserve">  </w:t>
+            </w:r>
+            <w:hyperlink r:id="rId8" w:history="1">
+              <w:r>
+                <w:rPr>
+                  <w:rStyle w:val="Hyperlink"/>
+                  <w:sz w:val="20"/>
+                </w:rPr>
+                <w:t>-todol</w:t>
+              </w:r>
+              <w:r>
+                <w:rPr>
+                  <w:rStyle w:val="Hyperlink"/>
+                  <w:sz w:val="20"/>
+                </w:rPr>
+                <w:t>mp</w:t>
+              </w:r>
+              <w:r>
+                <w:rPr>
+                  <w:rStyle w:val="Hyperlink"/>
+                  <w:sz w:val="20"/>
+                </w:rPr>
+                <w:t>gmail.com</w:t>
+              </w:r>
+            </w:hyperlink>
+            <w:r>
+              <w:rPr>
+                <w:sz w:val="20"/>
+              </w:rPr>
+              <w:t>, 8/11/2011, yuan, 28/12/2011</w:t>
+            </w:r>
+          </w:p>
+          <w:p>
+            <w:r>
+              <w:rPr>
+                <w:sz w:val="20"/>
+              </w:rPr>
+              <w:t xml:space="preserve">Nro. 23, </w:t>
+            </w:r>
+            <w:proofErr w:type="spellStart"/>
+            <w:r>
+              <w:rPr>
+                <w:sz w:val="20"/>
+              </w:rPr>
+              <w:t>Lentesin</w:t>
+            </w:r>
+            <w:proofErr w:type="spellEnd"/>
+            <w:r>
+              <w:rPr>
+                <w:sz w:val="20"/>
+              </w:rPr>
+              <w:t xml:space="preserve"> </w:t>
+            </w:r>
+            <w:hyperlink r:id="rId9" w:history="1">
+              <w:r>
+                <w:rPr>
+                  <w:rStyle w:val="Hyperlink"/>
+                  <w:sz w:val="20"/>
+                </w:rPr>
+                <w:t>–lentesin@gmail.com</w:t>
+              </w:r>
+            </w:hyperlink>
+            <w:r>
+              <w:rPr>
+                <w:sz w:val="20"/>
+              </w:rPr>
+              <w:t>, 26/11/2011, euro, 29/02/2011</w:t>
             </w:r>
           </w:p>
         </w:tc>
@@ -1060,13 +1245,26 @@
               <w:rPr>
                 <w:b/>
               </w:rPr>
+              <w:lastRenderedPageBreak/>
               <w:t>CP-</w:t>
             </w:r>
             <w:r>
               <w:rPr>
                 <w:b/>
               </w:rPr>
-              <w:t>102/01 S7</w:t>
+              <w:t xml:space="preserve">102/01 </w:t>
+            </w:r>
+            <w:r>
+              <w:rPr>
+                <w:b/>
+              </w:rPr>
+              <w:t>A</w:t>
+            </w:r>
+            <w:r>
+              <w:rPr>
+                <w:b/>
+              </w:rPr>
+              <w:t>7</w:t>
             </w:r>
           </w:p>
         </w:tc>
@@ -1082,7 +1280,45 @@
           </w:tcPr>
           <w:p>
             <w:r>
-              <w:t>El sistema solicita confirmación de registración de materia prima.</w:t>
+              <w:t xml:space="preserve">El EDMP </w:t>
+            </w:r>
+            <w:r>
+              <w:t xml:space="preserve">selecciona cada Orden de Compra: </w:t>
+            </w:r>
+            <w:r>
+              <w:rPr>
+                <w:sz w:val="20"/>
+              </w:rPr>
+              <w:t xml:space="preserve">Nro. 23, </w:t>
+            </w:r>
+            <w:proofErr w:type="spellStart"/>
+            <w:r>
+              <w:rPr>
+                <w:sz w:val="20"/>
+              </w:rPr>
+              <w:t>Lentesin</w:t>
+            </w:r>
+            <w:proofErr w:type="spellEnd"/>
+            <w:r>
+              <w:rPr>
+                <w:sz w:val="20"/>
+              </w:rPr>
+              <w:t xml:space="preserve"> </w:t>
+            </w:r>
+            <w:hyperlink r:id="rId10" w:history="1">
+              <w:r>
+                <w:rPr>
+                  <w:rStyle w:val="Hyperlink"/>
+                  <w:sz w:val="20"/>
+                </w:rPr>
+                <w:t>–lentesin@gmail.com</w:t>
+              </w:r>
+            </w:hyperlink>
+            <w:r>
+              <w:rPr>
+                <w:sz w:val="20"/>
+              </w:rPr>
+              <w:t>, 26/11/2011, euro, 29/02/2011</w:t>
             </w:r>
           </w:p>
         </w:tc>
@@ -1141,7 +1377,19 @@
               <w:rPr>
                 <w:b/>
               </w:rPr>
-              <w:t>102/01 A8</w:t>
+              <w:t xml:space="preserve">102/01 </w:t>
+            </w:r>
+            <w:r>
+              <w:rPr>
+                <w:b/>
+              </w:rPr>
+              <w:t>S</w:t>
+            </w:r>
+            <w:r>
+              <w:rPr>
+                <w:b/>
+              </w:rPr>
+              <w:t>8</w:t>
             </w:r>
           </w:p>
         </w:tc>
@@ -1157,7 +1405,33 @@
           </w:tcPr>
           <w:p>
             <w:r>
-              <w:t>El EDMP confirma la registración.</w:t>
+              <w:t>El Sistema muestra, para cada materia prima incluida en la orden: Código, Nombre, Descripción, unidad de medida, cantidad pedida</w:t>
+            </w:r>
+            <w:r>
+              <w:t>:</w:t>
+            </w:r>
+          </w:p>
+          <w:p>
+            <w:r>
+              <w:t>2, Perfil pe4, tipo de litio, litros, 529.</w:t>
+            </w:r>
+          </w:p>
+          <w:p>
+            <w:r>
+              <w:t>5, Pintura pi12, pintura, litros, 1000.</w:t>
+            </w:r>
+          </w:p>
+          <w:p>
+            <w:r>
+              <w:t xml:space="preserve">7, </w:t>
+            </w:r>
+            <w:proofErr w:type="spellStart"/>
+            <w:r>
+              <w:t>Metalsin</w:t>
+            </w:r>
+            <w:proofErr w:type="spellEnd"/>
+            <w:r>
+              <w:t>, tipo de metal, kilos, 500.</w:t>
             </w:r>
           </w:p>
         </w:tc>
@@ -1210,14 +1484,25 @@
               <w:rPr>
                 <w:b/>
               </w:rPr>
-              <w:lastRenderedPageBreak/>
               <w:t>CP-</w:t>
             </w:r>
             <w:r>
               <w:rPr>
                 <w:b/>
               </w:rPr>
-              <w:t>102/01 S9</w:t>
+              <w:t xml:space="preserve">102/01 </w:t>
+            </w:r>
+            <w:r>
+              <w:rPr>
+                <w:b/>
+              </w:rPr>
+              <w:t>A</w:t>
+            </w:r>
+            <w:r>
+              <w:rPr>
+                <w:b/>
+              </w:rPr>
+              <w:t>9</w:t>
             </w:r>
           </w:p>
         </w:tc>
@@ -1238,24 +1523,249 @@
               </w:rPr>
             </w:pPr>
             <w:r>
+              <w:t>El EDMP por cada Orden de Compra y por cada materia prima verifica que la cantidad que ingresa sea igual a la cantidad pedida y las cantidades coinciden.</w:t>
+            </w:r>
+          </w:p>
+        </w:tc>
+        <w:tc>
+          <w:tcPr>
+            <w:tcW w:w="1276" w:type="dxa"/>
+            <w:tcBorders>
+              <w:top w:val="single" w:sz="4" w:space="0" w:color="auto"/>
+              <w:left w:val="single" w:sz="4" w:space="0" w:color="auto"/>
+              <w:bottom w:val="single" w:sz="4" w:space="0" w:color="auto"/>
+              <w:right w:val="single" w:sz="4" w:space="0" w:color="auto"/>
+            </w:tcBorders>
+          </w:tcPr>
+          <w:p/>
+        </w:tc>
+        <w:tc>
+          <w:tcPr>
+            <w:tcW w:w="1418" w:type="dxa"/>
+            <w:tcBorders>
+              <w:top w:val="single" w:sz="4" w:space="0" w:color="auto"/>
+              <w:left w:val="single" w:sz="4" w:space="0" w:color="auto"/>
+              <w:bottom w:val="single" w:sz="4" w:space="0" w:color="auto"/>
+              <w:right w:val="single" w:sz="4" w:space="0" w:color="auto"/>
+            </w:tcBorders>
+          </w:tcPr>
+          <w:p/>
+        </w:tc>
+      </w:tr>
+      <w:tr>
+        <w:trPr>
+          <w:cantSplit/>
+        </w:trPr>
+        <w:tc>
+          <w:tcPr>
+            <w:tcW w:w="2268" w:type="dxa"/>
+            <w:tcBorders>
+              <w:top w:val="single" w:sz="4" w:space="0" w:color="auto"/>
+              <w:left w:val="single" w:sz="4" w:space="0" w:color="auto"/>
+              <w:bottom w:val="single" w:sz="4" w:space="0" w:color="auto"/>
+              <w:right w:val="single" w:sz="4" w:space="0" w:color="auto"/>
+            </w:tcBorders>
+          </w:tcPr>
+          <w:p>
+            <w:pPr>
+              <w:rPr>
+                <w:b/>
+              </w:rPr>
+            </w:pPr>
+            <w:r>
+              <w:rPr>
+                <w:b/>
+              </w:rPr>
+              <w:t xml:space="preserve">CP-102/01 </w:t>
+            </w:r>
+            <w:r>
+              <w:rPr>
+                <w:b/>
+              </w:rPr>
+              <w:t>S10</w:t>
+            </w:r>
+          </w:p>
+        </w:tc>
+        <w:tc>
+          <w:tcPr>
+            <w:tcW w:w="3969" w:type="dxa"/>
+            <w:tcBorders>
+              <w:top w:val="single" w:sz="4" w:space="0" w:color="auto"/>
+              <w:left w:val="single" w:sz="4" w:space="0" w:color="auto"/>
+              <w:bottom w:val="single" w:sz="4" w:space="0" w:color="auto"/>
+              <w:right w:val="single" w:sz="4" w:space="0" w:color="auto"/>
+            </w:tcBorders>
+          </w:tcPr>
+          <w:p>
+            <w:r>
+              <w:t>El sistema solicita confirmación de registración de materia prima.</w:t>
+            </w:r>
+          </w:p>
+        </w:tc>
+        <w:tc>
+          <w:tcPr>
+            <w:tcW w:w="1276" w:type="dxa"/>
+            <w:tcBorders>
+              <w:top w:val="single" w:sz="4" w:space="0" w:color="auto"/>
+              <w:left w:val="single" w:sz="4" w:space="0" w:color="auto"/>
+              <w:bottom w:val="single" w:sz="4" w:space="0" w:color="auto"/>
+              <w:right w:val="single" w:sz="4" w:space="0" w:color="auto"/>
+            </w:tcBorders>
+          </w:tcPr>
+          <w:p/>
+        </w:tc>
+        <w:tc>
+          <w:tcPr>
+            <w:tcW w:w="1418" w:type="dxa"/>
+            <w:tcBorders>
+              <w:top w:val="single" w:sz="4" w:space="0" w:color="auto"/>
+              <w:left w:val="single" w:sz="4" w:space="0" w:color="auto"/>
+              <w:bottom w:val="single" w:sz="4" w:space="0" w:color="auto"/>
+              <w:right w:val="single" w:sz="4" w:space="0" w:color="auto"/>
+            </w:tcBorders>
+          </w:tcPr>
+          <w:p/>
+        </w:tc>
+      </w:tr>
+      <w:tr>
+        <w:trPr>
+          <w:cantSplit/>
+        </w:trPr>
+        <w:tc>
+          <w:tcPr>
+            <w:tcW w:w="2268" w:type="dxa"/>
+            <w:tcBorders>
+              <w:top w:val="single" w:sz="4" w:space="0" w:color="auto"/>
+              <w:left w:val="single" w:sz="4" w:space="0" w:color="auto"/>
+              <w:bottom w:val="single" w:sz="4" w:space="0" w:color="auto"/>
+              <w:right w:val="single" w:sz="4" w:space="0" w:color="auto"/>
+            </w:tcBorders>
+          </w:tcPr>
+          <w:p>
+            <w:pPr>
+              <w:rPr>
+                <w:b/>
+              </w:rPr>
+            </w:pPr>
+            <w:r>
+              <w:rPr>
+                <w:b/>
+              </w:rPr>
+              <w:t xml:space="preserve">CP-102/01 </w:t>
+            </w:r>
+            <w:r>
+              <w:rPr>
+                <w:b/>
+              </w:rPr>
+              <w:t>A11</w:t>
+            </w:r>
+          </w:p>
+        </w:tc>
+        <w:tc>
+          <w:tcPr>
+            <w:tcW w:w="3969" w:type="dxa"/>
+            <w:tcBorders>
+              <w:top w:val="single" w:sz="4" w:space="0" w:color="auto"/>
+              <w:left w:val="single" w:sz="4" w:space="0" w:color="auto"/>
+              <w:bottom w:val="single" w:sz="4" w:space="0" w:color="auto"/>
+              <w:right w:val="single" w:sz="4" w:space="0" w:color="auto"/>
+            </w:tcBorders>
+          </w:tcPr>
+          <w:p>
+            <w:r>
+              <w:t>El EDMP confirma la registración.</w:t>
+            </w:r>
+          </w:p>
+        </w:tc>
+        <w:tc>
+          <w:tcPr>
+            <w:tcW w:w="1276" w:type="dxa"/>
+            <w:tcBorders>
+              <w:top w:val="single" w:sz="4" w:space="0" w:color="auto"/>
+              <w:left w:val="single" w:sz="4" w:space="0" w:color="auto"/>
+              <w:bottom w:val="single" w:sz="4" w:space="0" w:color="auto"/>
+              <w:right w:val="single" w:sz="4" w:space="0" w:color="auto"/>
+            </w:tcBorders>
+          </w:tcPr>
+          <w:p/>
+        </w:tc>
+        <w:tc>
+          <w:tcPr>
+            <w:tcW w:w="1418" w:type="dxa"/>
+            <w:tcBorders>
+              <w:top w:val="single" w:sz="4" w:space="0" w:color="auto"/>
+              <w:left w:val="single" w:sz="4" w:space="0" w:color="auto"/>
+              <w:bottom w:val="single" w:sz="4" w:space="0" w:color="auto"/>
+              <w:right w:val="single" w:sz="4" w:space="0" w:color="auto"/>
+            </w:tcBorders>
+          </w:tcPr>
+          <w:p/>
+        </w:tc>
+      </w:tr>
+      <w:tr>
+        <w:trPr>
+          <w:cantSplit/>
+        </w:trPr>
+        <w:tc>
+          <w:tcPr>
+            <w:tcW w:w="2268" w:type="dxa"/>
+            <w:tcBorders>
+              <w:top w:val="single" w:sz="4" w:space="0" w:color="auto"/>
+              <w:left w:val="single" w:sz="4" w:space="0" w:color="auto"/>
+              <w:bottom w:val="single" w:sz="4" w:space="0" w:color="auto"/>
+              <w:right w:val="single" w:sz="4" w:space="0" w:color="auto"/>
+            </w:tcBorders>
+          </w:tcPr>
+          <w:p>
+            <w:pPr>
+              <w:rPr>
+                <w:b/>
+              </w:rPr>
+            </w:pPr>
+            <w:r>
+              <w:rPr>
+                <w:b/>
+              </w:rPr>
+              <w:t xml:space="preserve">CP-102/01 </w:t>
+            </w:r>
+            <w:r>
+              <w:rPr>
+                <w:b/>
+              </w:rPr>
+              <w:t>S12</w:t>
+            </w:r>
+          </w:p>
+        </w:tc>
+        <w:tc>
+          <w:tcPr>
+            <w:tcW w:w="3969" w:type="dxa"/>
+            <w:tcBorders>
+              <w:top w:val="single" w:sz="4" w:space="0" w:color="auto"/>
+              <w:left w:val="single" w:sz="4" w:space="0" w:color="auto"/>
+              <w:bottom w:val="single" w:sz="4" w:space="0" w:color="auto"/>
+              <w:right w:val="single" w:sz="4" w:space="0" w:color="auto"/>
+            </w:tcBorders>
+          </w:tcPr>
+          <w:p>
+            <w:r>
               <w:t xml:space="preserve">El Sistema registra el ingreso de materia prima actualizando el stock de la misma y de la Orden de Compra registra la fecha real de llegada y actualiza su  estado </w:t>
             </w:r>
             <w:proofErr w:type="spellStart"/>
             <w:r>
               <w:t>a</w:t>
-            </w:r>
-            <w:proofErr w:type="spellEnd"/>
-            <w:r>
-              <w:t xml:space="preserve"> Entregado</w:t>
-            </w:r>
-            <w:r>
-              <w:rPr>
-                <w:i/>
-              </w:rPr>
-              <w:t>.</w:t>
             </w:r>
             <w:bookmarkStart w:id="0" w:name="_GoBack"/>
             <w:bookmarkEnd w:id="0"/>
+            <w:proofErr w:type="spellEnd"/>
+            <w:r>
+              <w:t xml:space="preserve"> Entregado</w:t>
+            </w:r>
+            <w:r>
+              <w:rPr>
+                <w:i/>
+              </w:rPr>
+              <w:t>.</w:t>
+            </w:r>
           </w:p>
         </w:tc>
         <w:tc>
@@ -2295,13 +2805,13 @@
     <w:name w:val="Normal"/>
     <w:qFormat/>
   </w:style>
-  <w:style w:type="character" w:default="1" w:styleId="Fuentedeprrafopredeter">
+  <w:style w:type="character" w:default="1" w:styleId="DefaultParagraphFont">
     <w:name w:val="Default Paragraph Font"/>
     <w:uiPriority w:val="1"/>
     <w:semiHidden/>
     <w:unhideWhenUsed/>
   </w:style>
-  <w:style w:type="table" w:default="1" w:styleId="Tablanormal">
+  <w:style w:type="table" w:default="1" w:styleId="TableNormal">
     <w:name w:val="Normal Table"/>
     <w:uiPriority w:val="99"/>
     <w:semiHidden/>
@@ -2316,15 +2826,15 @@
       </w:tblCellMar>
     </w:tblPr>
   </w:style>
-  <w:style w:type="numbering" w:default="1" w:styleId="Sinlista">
+  <w:style w:type="numbering" w:default="1" w:styleId="NoList">
     <w:name w:val="No List"/>
     <w:uiPriority w:val="99"/>
     <w:semiHidden/>
     <w:unhideWhenUsed/>
   </w:style>
-  <w:style w:type="table" w:styleId="Tablaconcuadrcula">
+  <w:style w:type="table" w:styleId="TableGrid">
     <w:name w:val="Table Grid"/>
-    <w:basedOn w:val="Tablanormal"/>
+    <w:basedOn w:val="TableNormal"/>
     <w:uiPriority w:val="59"/>
     <w:rsid w:val="00D842C6"/>
     <w:pPr>
@@ -2348,7 +2858,7 @@
       </w:tblCellMar>
     </w:tblPr>
   </w:style>
-  <w:style w:type="paragraph" w:styleId="Prrafodelista">
+  <w:style w:type="paragraph" w:styleId="ListParagraph">
     <w:name w:val="List Paragraph"/>
     <w:basedOn w:val="Normal"/>
     <w:uiPriority w:val="34"/>
@@ -2358,6 +2868,17 @@
       <w:ind w:left="720"/>
       <w:contextualSpacing/>
     </w:pPr>
+  </w:style>
+  <w:style w:type="character" w:styleId="Hyperlink">
+    <w:name w:val="Hyperlink"/>
+    <w:basedOn w:val="DefaultParagraphFont"/>
+    <w:uiPriority w:val="99"/>
+    <w:unhideWhenUsed/>
+    <w:rsid w:val="002B5E74"/>
+    <w:rPr>
+      <w:color w:val="0000FF" w:themeColor="hyperlink"/>
+      <w:u w:val="single"/>
+    </w:rPr>
   </w:style>
 </w:styles>
 </file>
@@ -2522,13 +3043,13 @@
     <w:name w:val="Normal"/>
     <w:qFormat/>
   </w:style>
-  <w:style w:type="character" w:default="1" w:styleId="Fuentedeprrafopredeter">
+  <w:style w:type="character" w:default="1" w:styleId="DefaultParagraphFont">
     <w:name w:val="Default Paragraph Font"/>
     <w:uiPriority w:val="1"/>
     <w:semiHidden/>
     <w:unhideWhenUsed/>
   </w:style>
-  <w:style w:type="table" w:default="1" w:styleId="Tablanormal">
+  <w:style w:type="table" w:default="1" w:styleId="TableNormal">
     <w:name w:val="Normal Table"/>
     <w:uiPriority w:val="99"/>
     <w:semiHidden/>
@@ -2543,15 +3064,15 @@
       </w:tblCellMar>
     </w:tblPr>
   </w:style>
-  <w:style w:type="numbering" w:default="1" w:styleId="Sinlista">
+  <w:style w:type="numbering" w:default="1" w:styleId="NoList">
     <w:name w:val="No List"/>
     <w:uiPriority w:val="99"/>
     <w:semiHidden/>
     <w:unhideWhenUsed/>
   </w:style>
-  <w:style w:type="table" w:styleId="Tablaconcuadrcula">
+  <w:style w:type="table" w:styleId="TableGrid">
     <w:name w:val="Table Grid"/>
-    <w:basedOn w:val="Tablanormal"/>
+    <w:basedOn w:val="TableNormal"/>
     <w:uiPriority w:val="59"/>
     <w:rsid w:val="00D842C6"/>
     <w:pPr>
@@ -2575,7 +3096,7 @@
       </w:tblCellMar>
     </w:tblPr>
   </w:style>
-  <w:style w:type="paragraph" w:styleId="Prrafodelista">
+  <w:style w:type="paragraph" w:styleId="ListParagraph">
     <w:name w:val="List Paragraph"/>
     <w:basedOn w:val="Normal"/>
     <w:uiPriority w:val="34"/>
@@ -2585,6 +3106,17 @@
       <w:ind w:left="720"/>
       <w:contextualSpacing/>
     </w:pPr>
+  </w:style>
+  <w:style w:type="character" w:styleId="Hyperlink">
+    <w:name w:val="Hyperlink"/>
+    <w:basedOn w:val="DefaultParagraphFont"/>
+    <w:uiPriority w:val="99"/>
+    <w:unhideWhenUsed/>
+    <w:rsid w:val="002B5E74"/>
+    <w:rPr>
+      <w:color w:val="0000FF" w:themeColor="hyperlink"/>
+      <w:u w:val="single"/>
+    </w:rPr>
   </w:style>
 </w:styles>
 </file>
@@ -2600,34 +3132,34 @@
         <a:sysClr val="window" lastClr="FFFFFF"/>
       </a:lt1>
       <a:dk2>
-        <a:srgbClr xmlns:mc="http://schemas.openxmlformats.org/markup-compatibility/2006" xmlns:a14="http://schemas.microsoft.com/office/drawing/2010/main" val="1F497D" mc:Ignorable=""/>
+        <a:srgbClr val="1F497D"/>
       </a:dk2>
       <a:lt2>
-        <a:srgbClr xmlns:mc="http://schemas.openxmlformats.org/markup-compatibility/2006" xmlns:a14="http://schemas.microsoft.com/office/drawing/2010/main" val="EEECE1" mc:Ignorable=""/>
+        <a:srgbClr val="EEECE1"/>
       </a:lt2>
       <a:accent1>
-        <a:srgbClr xmlns:mc="http://schemas.openxmlformats.org/markup-compatibility/2006" xmlns:a14="http://schemas.microsoft.com/office/drawing/2010/main" val="4F81BD" mc:Ignorable=""/>
+        <a:srgbClr val="4F81BD"/>
       </a:accent1>
       <a:accent2>
-        <a:srgbClr xmlns:mc="http://schemas.openxmlformats.org/markup-compatibility/2006" xmlns:a14="http://schemas.microsoft.com/office/drawing/2010/main" val="C0504D" mc:Ignorable=""/>
+        <a:srgbClr val="C0504D"/>
       </a:accent2>
       <a:accent3>
-        <a:srgbClr xmlns:mc="http://schemas.openxmlformats.org/markup-compatibility/2006" xmlns:a14="http://schemas.microsoft.com/office/drawing/2010/main" val="9BBB59" mc:Ignorable=""/>
+        <a:srgbClr val="9BBB59"/>
       </a:accent3>
       <a:accent4>
-        <a:srgbClr xmlns:mc="http://schemas.openxmlformats.org/markup-compatibility/2006" xmlns:a14="http://schemas.microsoft.com/office/drawing/2010/main" val="8064A2" mc:Ignorable=""/>
+        <a:srgbClr val="8064A2"/>
       </a:accent4>
       <a:accent5>
-        <a:srgbClr xmlns:mc="http://schemas.openxmlformats.org/markup-compatibility/2006" xmlns:a14="http://schemas.microsoft.com/office/drawing/2010/main" val="4BACC6" mc:Ignorable=""/>
+        <a:srgbClr val="4BACC6"/>
       </a:accent5>
       <a:accent6>
-        <a:srgbClr xmlns:mc="http://schemas.openxmlformats.org/markup-compatibility/2006" xmlns:a14="http://schemas.microsoft.com/office/drawing/2010/main" val="F79646" mc:Ignorable=""/>
+        <a:srgbClr val="F79646"/>
       </a:accent6>
       <a:hlink>
-        <a:srgbClr xmlns:mc="http://schemas.openxmlformats.org/markup-compatibility/2006" xmlns:a14="http://schemas.microsoft.com/office/drawing/2010/main" val="0000FF" mc:Ignorable=""/>
+        <a:srgbClr val="0000FF"/>
       </a:hlink>
       <a:folHlink>
-        <a:srgbClr xmlns:mc="http://schemas.openxmlformats.org/markup-compatibility/2006" xmlns:a14="http://schemas.microsoft.com/office/drawing/2010/main" val="800080" mc:Ignorable=""/>
+        <a:srgbClr val="800080"/>
       </a:folHlink>
     </a:clrScheme>
     <a:fontScheme name="Office">
@@ -2781,7 +3313,7 @@
         <a:effectStyle>
           <a:effectLst>
             <a:outerShdw blurRad="40000" dist="20000" dir="5400000" rotWithShape="0">
-              <a:srgbClr xmlns:mc="http://schemas.openxmlformats.org/markup-compatibility/2006" xmlns:a14="http://schemas.microsoft.com/office/drawing/2010/main" val="000000" mc:Ignorable="">
+              <a:srgbClr val="000000">
                 <a:alpha val="38000"/>
               </a:srgbClr>
             </a:outerShdw>
@@ -2790,7 +3322,7 @@
         <a:effectStyle>
           <a:effectLst>
             <a:outerShdw blurRad="40000" dist="23000" dir="5400000" rotWithShape="0">
-              <a:srgbClr xmlns:mc="http://schemas.openxmlformats.org/markup-compatibility/2006" xmlns:a14="http://schemas.microsoft.com/office/drawing/2010/main" val="000000" mc:Ignorable="">
+              <a:srgbClr val="000000">
                 <a:alpha val="35000"/>
               </a:srgbClr>
             </a:outerShdw>
@@ -2799,7 +3331,7 @@
         <a:effectStyle>
           <a:effectLst>
             <a:outerShdw blurRad="40000" dist="23000" dir="5400000" rotWithShape="0">
-              <a:srgbClr xmlns:mc="http://schemas.openxmlformats.org/markup-compatibility/2006" xmlns:a14="http://schemas.microsoft.com/office/drawing/2010/main" val="000000" mc:Ignorable="">
+              <a:srgbClr val="000000">
                 <a:alpha val="35000"/>
               </a:srgbClr>
             </a:outerShdw>
@@ -2879,7 +3411,7 @@
 </file>
 
 <file path=customXml/itemProps1.xml><?xml version="1.0" encoding="utf-8"?>
-<ds:datastoreItem xmlns:ds="http://schemas.openxmlformats.org/officeDocument/2006/customXml" ds:itemID="{B0447803-0284-48CB-B06A-82422C19BF62}">
+<ds:datastoreItem xmlns:ds="http://schemas.openxmlformats.org/officeDocument/2006/customXml" ds:itemID="{F6DAE01C-1B2E-4491-8F40-DD4F43042444}">
   <ds:schemaRefs>
     <ds:schemaRef ds:uri="http://schemas.openxmlformats.org/officeDocument/2006/bibliography"/>
   </ds:schemaRefs>

</xml_diff>